<commit_message>
Adiciona associação RDOS_serviço RODS_atividade com checagem de existência. Associa automaticamente atividades de um serviço associado. Endpoints criados.
</commit_message>
<xml_diff>
--- a/Funcionalidades a realizar.docx
+++ b/Funcionalidades a realizar.docx
@@ -4,6 +4,636 @@
   <w:body>
     <w:p>
       <w:pPr>
+        <w:pStyle w:val="Ttulo2"/>
+      </w:pPr>
+      <w:r>
+        <w:t xml:space="preserve">Listagem </w:t>
+      </w:r>
+      <w:r>
+        <w:t xml:space="preserve">de funcionalidades </w:t>
+      </w:r>
+      <w:r>
+        <w:t xml:space="preserve">por </w:t>
+      </w:r>
+      <w:r>
+        <w:t>Model</w:t>
+      </w:r>
+    </w:p>
+    <w:p>
+      <w:pPr>
+        <w:pStyle w:val="Ttulo3"/>
+      </w:pPr>
+      <w:proofErr w:type="spellStart"/>
+      <w:r>
+        <w:t>Serviços_atividades</w:t>
+      </w:r>
+      <w:proofErr w:type="spellEnd"/>
+    </w:p>
+    <w:p>
+      <w:pPr>
+        <w:jc w:val="both"/>
+        <w:rPr>
+          <w:strike/>
+        </w:rPr>
+      </w:pPr>
+      <w:r>
+        <w:rPr>
+          <w:strike/>
+        </w:rPr>
+        <w:t>Quero associar uma atividade a um serviço, caso essa associação já não exista</w:t>
+      </w:r>
+    </w:p>
+    <w:p>
+      <w:pPr>
+        <w:jc w:val="both"/>
+        <w:rPr>
+          <w:strike/>
+        </w:rPr>
+      </w:pPr>
+      <w:r>
+        <w:rPr>
+          <w:strike/>
+        </w:rPr>
+        <w:t>Quero ativar e desativar uma associação de atividade e serviço</w:t>
+      </w:r>
+    </w:p>
+    <w:p>
+      <w:pPr>
+        <w:jc w:val="both"/>
+        <w:rPr>
+          <w:strike/>
+        </w:rPr>
+      </w:pPr>
+      <w:r>
+        <w:rPr>
+          <w:strike/>
+        </w:rPr>
+        <w:t xml:space="preserve">Quero </w:t>
+      </w:r>
+      <w:r>
+        <w:rPr>
+          <w:strike/>
+        </w:rPr>
+        <w:t xml:space="preserve">consultar as associações entre atividades </w:t>
+      </w:r>
+      <w:r>
+        <w:rPr>
+          <w:strike/>
+        </w:rPr>
+        <w:t>e serviço</w:t>
+      </w:r>
+      <w:r>
+        <w:rPr>
+          <w:strike/>
+        </w:rPr>
+        <w:t>s</w:t>
+      </w:r>
+    </w:p>
+    <w:p>
+      <w:pPr>
+        <w:jc w:val="both"/>
+        <w:rPr>
+          <w:strike/>
+        </w:rPr>
+      </w:pPr>
+      <w:r>
+        <w:rPr>
+          <w:strike/>
+        </w:rPr>
+        <w:t xml:space="preserve">Quero </w:t>
+      </w:r>
+      <w:r>
+        <w:rPr>
+          <w:strike/>
+        </w:rPr>
+        <w:t xml:space="preserve">consultar as associações entre atividades </w:t>
+      </w:r>
+      <w:r>
+        <w:rPr>
+          <w:strike/>
+        </w:rPr>
+        <w:t xml:space="preserve">e </w:t>
+      </w:r>
+      <w:r>
+        <w:rPr>
+          <w:strike/>
+        </w:rPr>
+        <w:t xml:space="preserve">um </w:t>
+      </w:r>
+      <w:r>
+        <w:rPr>
+          <w:strike/>
+        </w:rPr>
+        <w:t>serviço</w:t>
+      </w:r>
+    </w:p>
+    <w:p>
+      <w:pPr>
+        <w:jc w:val="both"/>
+        <w:rPr>
+          <w:strike/>
+        </w:rPr>
+      </w:pPr>
+      <w:r>
+        <w:rPr>
+          <w:strike/>
+        </w:rPr>
+        <w:t>Quero que o sistema impeça associações duplicadas de serviços e atividades</w:t>
+      </w:r>
+    </w:p>
+    <w:p>
+      <w:pPr>
+        <w:pStyle w:val="Ttulo3"/>
+      </w:pPr>
+      <w:proofErr w:type="spellStart"/>
+      <w:r>
+        <w:t>RDOS_Serviços</w:t>
+      </w:r>
+      <w:proofErr w:type="spellEnd"/>
+    </w:p>
+    <w:p>
+      <w:pPr>
+        <w:jc w:val="both"/>
+        <w:rPr>
+          <w:strike/>
+        </w:rPr>
+      </w:pPr>
+      <w:r>
+        <w:rPr>
+          <w:strike/>
+        </w:rPr>
+        <w:t>Quero associar um serviço</w:t>
+      </w:r>
+      <w:r>
+        <w:rPr>
+          <w:strike/>
+        </w:rPr>
+        <w:t xml:space="preserve"> a </w:t>
+      </w:r>
+      <w:r>
+        <w:rPr>
+          <w:strike/>
+        </w:rPr>
+        <w:t xml:space="preserve">um </w:t>
+      </w:r>
+      <w:r>
+        <w:rPr>
+          <w:strike/>
+        </w:rPr>
+        <w:t>RDOS</w:t>
+      </w:r>
+      <w:r>
+        <w:rPr>
+          <w:strike/>
+        </w:rPr>
+        <w:t>, caso essa associação já não exista</w:t>
+      </w:r>
+    </w:p>
+    <w:p>
+      <w:pPr>
+        <w:jc w:val="both"/>
+        <w:rPr>
+          <w:strike/>
+        </w:rPr>
+      </w:pPr>
+      <w:r>
+        <w:rPr>
+          <w:strike/>
+        </w:rPr>
+        <w:t xml:space="preserve">Quero </w:t>
+      </w:r>
+      <w:r>
+        <w:rPr>
+          <w:strike/>
+        </w:rPr>
+        <w:t>des</w:t>
+      </w:r>
+      <w:r>
+        <w:rPr>
+          <w:strike/>
+        </w:rPr>
+        <w:t>associar um serviço</w:t>
+      </w:r>
+      <w:r>
+        <w:rPr>
+          <w:strike/>
+        </w:rPr>
+        <w:t xml:space="preserve"> a </w:t>
+      </w:r>
+      <w:r>
+        <w:rPr>
+          <w:strike/>
+        </w:rPr>
+        <w:t xml:space="preserve">um </w:t>
+      </w:r>
+      <w:r>
+        <w:rPr>
+          <w:strike/>
+        </w:rPr>
+        <w:t>RDOS</w:t>
+      </w:r>
+    </w:p>
+    <w:p>
+      <w:pPr>
+        <w:jc w:val="both"/>
+        <w:rPr>
+          <w:strike/>
+        </w:rPr>
+      </w:pPr>
+      <w:r>
+        <w:rPr>
+          <w:strike/>
+        </w:rPr>
+        <w:t xml:space="preserve">Quero </w:t>
+      </w:r>
+      <w:r>
+        <w:rPr>
+          <w:strike/>
+        </w:rPr>
+        <w:t xml:space="preserve">consultar as associações entre </w:t>
+      </w:r>
+      <w:r>
+        <w:rPr>
+          <w:strike/>
+        </w:rPr>
+        <w:t>serviço</w:t>
+      </w:r>
+      <w:r>
+        <w:rPr>
+          <w:strike/>
+        </w:rPr>
+        <w:t>s e RDOS</w:t>
+      </w:r>
+    </w:p>
+    <w:p>
+      <w:pPr>
+        <w:jc w:val="both"/>
+        <w:rPr>
+          <w:strike/>
+        </w:rPr>
+      </w:pPr>
+      <w:r>
+        <w:rPr>
+          <w:strike/>
+        </w:rPr>
+        <w:t xml:space="preserve">Quero </w:t>
+      </w:r>
+      <w:r>
+        <w:rPr>
+          <w:strike/>
+        </w:rPr>
+        <w:t xml:space="preserve">consultar as associações entre serviços </w:t>
+      </w:r>
+      <w:r>
+        <w:rPr>
+          <w:strike/>
+        </w:rPr>
+        <w:t xml:space="preserve">e </w:t>
+      </w:r>
+      <w:r>
+        <w:rPr>
+          <w:strike/>
+        </w:rPr>
+        <w:t>um RDOS</w:t>
+      </w:r>
+    </w:p>
+    <w:p>
+      <w:pPr>
+        <w:jc w:val="both"/>
+        <w:rPr>
+          <w:strike/>
+        </w:rPr>
+      </w:pPr>
+      <w:r>
+        <w:rPr>
+          <w:strike/>
+        </w:rPr>
+        <w:t xml:space="preserve">Quero que o sistema impeça associações duplicadas de </w:t>
+      </w:r>
+      <w:r>
+        <w:rPr>
+          <w:strike/>
+        </w:rPr>
+        <w:t xml:space="preserve">RDOS e </w:t>
+      </w:r>
+      <w:r>
+        <w:rPr>
+          <w:strike/>
+        </w:rPr>
+        <w:t>serviços</w:t>
+      </w:r>
+    </w:p>
+    <w:p>
+      <w:pPr>
+        <w:pStyle w:val="Ttulo3"/>
+      </w:pPr>
+      <w:proofErr w:type="spellStart"/>
+      <w:r>
+        <w:t>RDOS_</w:t>
+      </w:r>
+      <w:r>
+        <w:t>Atividades</w:t>
+      </w:r>
+      <w:proofErr w:type="spellEnd"/>
+    </w:p>
+    <w:p>
+      <w:pPr>
+        <w:jc w:val="both"/>
+        <w:rPr>
+          <w:strike/>
+        </w:rPr>
+      </w:pPr>
+      <w:r>
+        <w:rPr>
+          <w:strike/>
+        </w:rPr>
+        <w:t>Quero associar um</w:t>
+      </w:r>
+      <w:r>
+        <w:rPr>
+          <w:strike/>
+        </w:rPr>
+        <w:t>a</w:t>
+      </w:r>
+      <w:r>
+        <w:rPr>
+          <w:strike/>
+        </w:rPr>
+        <w:t xml:space="preserve"> </w:t>
+      </w:r>
+      <w:r>
+        <w:rPr>
+          <w:strike/>
+        </w:rPr>
+        <w:t xml:space="preserve">atividade a </w:t>
+      </w:r>
+      <w:r>
+        <w:rPr>
+          <w:strike/>
+        </w:rPr>
+        <w:t xml:space="preserve">um </w:t>
+      </w:r>
+      <w:r>
+        <w:rPr>
+          <w:strike/>
+        </w:rPr>
+        <w:t>RDOS</w:t>
+      </w:r>
+      <w:r>
+        <w:rPr>
+          <w:strike/>
+        </w:rPr>
+        <w:t>, caso essa associação já não exista</w:t>
+      </w:r>
+    </w:p>
+    <w:p>
+      <w:pPr>
+        <w:jc w:val="both"/>
+        <w:rPr>
+          <w:strike/>
+        </w:rPr>
+      </w:pPr>
+      <w:r>
+        <w:rPr>
+          <w:strike/>
+        </w:rPr>
+        <w:t xml:space="preserve">Quero </w:t>
+      </w:r>
+      <w:r>
+        <w:rPr>
+          <w:strike/>
+        </w:rPr>
+        <w:t>des</w:t>
+      </w:r>
+      <w:r>
+        <w:rPr>
+          <w:strike/>
+        </w:rPr>
+        <w:t>associar um</w:t>
+      </w:r>
+      <w:r>
+        <w:rPr>
+          <w:strike/>
+        </w:rPr>
+        <w:t>a</w:t>
+      </w:r>
+      <w:r>
+        <w:rPr>
+          <w:strike/>
+        </w:rPr>
+        <w:t xml:space="preserve"> </w:t>
+      </w:r>
+      <w:r>
+        <w:rPr>
+          <w:strike/>
+        </w:rPr>
+        <w:t xml:space="preserve">atividade a </w:t>
+      </w:r>
+      <w:r>
+        <w:rPr>
+          <w:strike/>
+        </w:rPr>
+        <w:t xml:space="preserve">um </w:t>
+      </w:r>
+      <w:r>
+        <w:rPr>
+          <w:strike/>
+        </w:rPr>
+        <w:t>RDOS</w:t>
+      </w:r>
+    </w:p>
+    <w:p>
+      <w:pPr>
+        <w:jc w:val="both"/>
+        <w:rPr>
+          <w:strike/>
+        </w:rPr>
+      </w:pPr>
+      <w:r>
+        <w:rPr>
+          <w:strike/>
+        </w:rPr>
+        <w:t xml:space="preserve">Quero </w:t>
+      </w:r>
+      <w:r>
+        <w:rPr>
+          <w:strike/>
+        </w:rPr>
+        <w:t>consultar as associações entre atividades e RDOS</w:t>
+      </w:r>
+    </w:p>
+    <w:p>
+      <w:pPr>
+        <w:jc w:val="both"/>
+        <w:rPr>
+          <w:strike/>
+        </w:rPr>
+      </w:pPr>
+      <w:r>
+        <w:rPr>
+          <w:strike/>
+        </w:rPr>
+        <w:t xml:space="preserve">Quero </w:t>
+      </w:r>
+      <w:r>
+        <w:rPr>
+          <w:strike/>
+        </w:rPr>
+        <w:t xml:space="preserve">consultar as associações entre atividades </w:t>
+      </w:r>
+      <w:r>
+        <w:rPr>
+          <w:strike/>
+        </w:rPr>
+        <w:t xml:space="preserve">e </w:t>
+      </w:r>
+      <w:r>
+        <w:rPr>
+          <w:strike/>
+        </w:rPr>
+        <w:t>um RDOS</w:t>
+      </w:r>
+    </w:p>
+    <w:p>
+      <w:pPr>
+        <w:jc w:val="both"/>
+      </w:pPr>
+      <w:r>
+        <w:rPr>
+          <w:strike/>
+        </w:rPr>
+        <w:t xml:space="preserve">Quero que o sistema impeça associações duplicadas de </w:t>
+      </w:r>
+      <w:r>
+        <w:rPr>
+          <w:strike/>
+        </w:rPr>
+        <w:t>RDOS e atividades</w:t>
+      </w:r>
+      <w:r>
+        <w:t>, mas quando as atividades são de serviços diferentes, isso pode acontecer</w:t>
+      </w:r>
+    </w:p>
+    <w:p>
+      <w:pPr>
+        <w:pStyle w:val="Ttulo3"/>
+      </w:pPr>
+      <w:proofErr w:type="spellStart"/>
+      <w:r>
+        <w:t>RDOS_</w:t>
+      </w:r>
+      <w:r>
+        <w:t>Serviços_</w:t>
+      </w:r>
+      <w:r>
+        <w:t>Atividades</w:t>
+      </w:r>
+      <w:proofErr w:type="spellEnd"/>
+    </w:p>
+    <w:p>
+      <w:pPr>
+        <w:jc w:val="both"/>
+        <w:rPr>
+          <w:strike/>
+        </w:rPr>
+      </w:pPr>
+      <w:r>
+        <w:rPr>
+          <w:strike/>
+        </w:rPr>
+        <w:t xml:space="preserve">Quero que, ao selecionar um serviço na RDOS, todas as atividades relacionadas a ele </w:t>
+      </w:r>
+      <w:r>
+        <w:rPr>
+          <w:strike/>
+        </w:rPr>
+        <w:t>que est</w:t>
+      </w:r>
+      <w:r>
+        <w:rPr>
+          <w:strike/>
+        </w:rPr>
+        <w:t xml:space="preserve">ejam </w:t>
+      </w:r>
+      <w:r>
+        <w:rPr>
+          <w:strike/>
+        </w:rPr>
+        <w:t xml:space="preserve">ativas sejam </w:t>
+      </w:r>
+      <w:r>
+        <w:rPr>
+          <w:strike/>
+        </w:rPr>
+        <w:t>automaticamente associad</w:t>
+      </w:r>
+      <w:r>
+        <w:rPr>
+          <w:strike/>
+        </w:rPr>
+        <w:t>a</w:t>
+      </w:r>
+      <w:r>
+        <w:rPr>
+          <w:strike/>
+        </w:rPr>
+        <w:t>s também à RDOS</w:t>
+      </w:r>
+    </w:p>
+    <w:p>
+      <w:pPr>
+        <w:jc w:val="both"/>
+      </w:pPr>
+      <w:r>
+        <w:t>Quero que, ao selecionar um serviço na RDOS e todas as atividades relacionadas a ele sejam automaticamente associados também à RDOS, eu possa excluir alguma atividade específica</w:t>
+      </w:r>
+    </w:p>
+    <w:p>
+      <w:pPr>
+        <w:jc w:val="both"/>
+        <w:rPr>
+          <w:strike/>
+        </w:rPr>
+      </w:pPr>
+      <w:r>
+        <w:rPr>
+          <w:strike/>
+        </w:rPr>
+        <w:t>Quero que, ao selecionar um serviço na RDOS e todas as atividades relacionadas a ele sejam automaticamente associados também à RDOS, eu possa incluir alguma atividade específica</w:t>
+      </w:r>
+      <w:r>
+        <w:rPr>
+          <w:strike/>
+        </w:rPr>
+        <w:t xml:space="preserve"> – RESOLVIDA ACIMA</w:t>
+      </w:r>
+    </w:p>
+    <w:p>
+      <w:pPr>
+        <w:jc w:val="both"/>
+      </w:pPr>
+      <w:r>
+        <w:t>Quero que o sistema impeça seleções duplicadas de atividades</w:t>
+      </w:r>
+    </w:p>
+    <w:p>
+      <w:pPr>
+        <w:pStyle w:val="Ttulo3"/>
+      </w:pPr>
+      <w:proofErr w:type="spellStart"/>
+      <w:r>
+        <w:t>RDOS_</w:t>
+      </w:r>
+      <w:r>
+        <w:t>Contrato</w:t>
+      </w:r>
+      <w:r>
+        <w:t>s</w:t>
+      </w:r>
+      <w:proofErr w:type="spellEnd"/>
+    </w:p>
+    <w:p>
+      <w:pPr>
         <w:jc w:val="both"/>
       </w:pPr>
       <w:r>
@@ -13,134 +643,14 @@
     <w:p>
       <w:pPr>
         <w:jc w:val="both"/>
-        <w:rPr>
-          <w:strike/>
-        </w:rPr>
-      </w:pPr>
-      <w:r>
-        <w:rPr>
-          <w:strike/>
-        </w:rPr>
-        <w:t>Quero associar uma atividade a um serviço, caso essa associação já não exista</w:t>
-      </w:r>
-    </w:p>
-    <w:p>
-      <w:pPr>
-        <w:jc w:val="both"/>
-        <w:rPr>
-          <w:strike/>
-        </w:rPr>
-      </w:pPr>
-      <w:r>
-        <w:rPr>
-          <w:strike/>
-        </w:rPr>
-        <w:t xml:space="preserve">Quero </w:t>
-      </w:r>
-      <w:r>
-        <w:rPr>
-          <w:strike/>
-        </w:rPr>
-        <w:t>ativar e desativar uma associação de atividade e serviço</w:t>
-      </w:r>
-    </w:p>
-    <w:p>
-      <w:pPr>
-        <w:jc w:val="both"/>
-      </w:pPr>
-      <w:r>
-        <w:t>Quero que</w:t>
-      </w:r>
-      <w:r>
-        <w:t xml:space="preserve">, ao selecionar um serviço na RDOS, todas as atividades relacionadas a ele </w:t>
-      </w:r>
-      <w:r>
-        <w:t>que est</w:t>
-      </w:r>
-      <w:r>
-        <w:t xml:space="preserve">ejam </w:t>
-      </w:r>
-      <w:r>
-        <w:t xml:space="preserve">ativas </w:t>
-      </w:r>
-      <w:r>
-        <w:t xml:space="preserve">sejam </w:t>
-      </w:r>
-      <w:r>
-        <w:t>automaticamente associad</w:t>
-      </w:r>
-      <w:r>
-        <w:t>a</w:t>
-      </w:r>
-      <w:r>
-        <w:t>s também à RDOS</w:t>
-      </w:r>
-    </w:p>
-    <w:p>
-      <w:pPr>
-        <w:jc w:val="both"/>
-      </w:pPr>
-      <w:r>
-        <w:t>Quero que, ao selecionar um serviço na RDOS</w:t>
-      </w:r>
-      <w:r>
-        <w:t xml:space="preserve"> e</w:t>
-      </w:r>
-      <w:r>
-        <w:t xml:space="preserve"> todas as atividades relacionadas a ele sejam automaticamente associados também à RDOS</w:t>
-      </w:r>
-      <w:r>
-        <w:t>, eu possa excluir alguma atividade específica</w:t>
-      </w:r>
-    </w:p>
-    <w:p>
-      <w:pPr>
-        <w:jc w:val="both"/>
-      </w:pPr>
-      <w:r>
-        <w:t xml:space="preserve">Quero que, ao selecionar um serviço na RDOS e todas as atividades relacionadas a ele sejam automaticamente associados também à RDOS, eu possa </w:t>
-      </w:r>
-      <w:r>
-        <w:t>incluir</w:t>
-      </w:r>
-      <w:r>
-        <w:t xml:space="preserve"> alguma atividade específica</w:t>
-      </w:r>
-    </w:p>
-    <w:p>
-      <w:pPr>
-        <w:jc w:val="both"/>
-      </w:pPr>
-      <w:r>
-        <w:t>Quero que o sistema impeça seleções duplicadas de serviços</w:t>
-      </w:r>
-    </w:p>
-    <w:p>
-      <w:pPr>
-        <w:jc w:val="both"/>
-      </w:pPr>
-      <w:r>
-        <w:t xml:space="preserve">Quero que o sistema impeça seleções duplicadas de </w:t>
-      </w:r>
-      <w:r>
-        <w:t>atividades</w:t>
-      </w:r>
-    </w:p>
-    <w:p>
-      <w:pPr>
-        <w:jc w:val="both"/>
-      </w:pPr>
-    </w:p>
-    <w:p>
-      <w:pPr>
-        <w:jc w:val="both"/>
-      </w:pPr>
-    </w:p>
-    <w:p>
-      <w:pPr>
-        <w:jc w:val="both"/>
-      </w:pPr>
-      <w:r>
+      </w:pPr>
+    </w:p>
+    <w:p>
+      <w:pPr>
+        <w:jc w:val="both"/>
+      </w:pPr>
+      <w:r>
+        <w:lastRenderedPageBreak/>
         <w:t>Quero exibir os campos RDOS</w:t>
       </w:r>
     </w:p>
@@ -164,49 +674,8 @@
       <w:pPr>
         <w:jc w:val="both"/>
       </w:pPr>
-      <w:proofErr w:type="gramStart"/>
-      <w:r>
-        <w:t xml:space="preserve">, </w:t>
-      </w:r>
-      <w:r>
-        <w:t xml:space="preserve"> somente</w:t>
-      </w:r>
-      <w:proofErr w:type="gramEnd"/>
       <w:r>
         <w:t xml:space="preserve"> </w:t>
-      </w:r>
-      <w:r>
-        <w:t xml:space="preserve">atividades </w:t>
-      </w:r>
-      <w:r>
-        <w:t xml:space="preserve">ativos possam ser selecionados na RDOS e que mensagens de erro aconteçam quando os </w:t>
-      </w:r>
-      <w:r>
-        <w:t>serviços</w:t>
-      </w:r>
-      <w:r>
-        <w:t xml:space="preserve"> estejam inativos</w:t>
-      </w:r>
-    </w:p>
-    <w:p>
-      <w:pPr>
-        <w:jc w:val="both"/>
-      </w:pPr>
-      <w:r>
-        <w:t>Quero que somente contratos ativos possam ser selecionados na RDOS e que mensagens de erro aconteçam quando os contratos estejam inativos</w:t>
-      </w:r>
-    </w:p>
-    <w:p>
-      <w:pPr>
-        <w:jc w:val="both"/>
-      </w:pPr>
-    </w:p>
-    <w:p>
-      <w:pPr>
-        <w:jc w:val="both"/>
-      </w:pPr>
-      <w:r>
-        <w:t xml:space="preserve">serviços </w:t>
       </w:r>
     </w:p>
     <w:sectPr>
@@ -647,7 +1116,6 @@
     <w:next w:val="Normal"/>
     <w:link w:val="Ttulo2Char"/>
     <w:uiPriority w:val="9"/>
-    <w:semiHidden/>
     <w:unhideWhenUsed/>
     <w:qFormat/>
     <w:rsid w:val="00A45B71"/>
@@ -670,7 +1138,6 @@
     <w:next w:val="Normal"/>
     <w:link w:val="Ttulo3Char"/>
     <w:uiPriority w:val="9"/>
-    <w:semiHidden/>
     <w:unhideWhenUsed/>
     <w:qFormat/>
     <w:rsid w:val="00A45B71"/>
@@ -864,7 +1331,6 @@
     <w:basedOn w:val="Fontepargpadro"/>
     <w:link w:val="Ttulo2"/>
     <w:uiPriority w:val="9"/>
-    <w:semiHidden/>
     <w:rsid w:val="00A45B71"/>
     <w:rPr>
       <w:rFonts w:asciiTheme="majorHAnsi" w:eastAsiaTheme="majorEastAsia" w:hAnsiTheme="majorHAnsi" w:cstheme="majorBidi"/>
@@ -878,7 +1344,6 @@
     <w:basedOn w:val="Fontepargpadro"/>
     <w:link w:val="Ttulo3"/>
     <w:uiPriority w:val="9"/>
-    <w:semiHidden/>
     <w:rsid w:val="00A45B71"/>
     <w:rPr>
       <w:rFonts w:eastAsiaTheme="majorEastAsia" w:cstheme="majorBidi"/>

</xml_diff>